<commit_message>
Module 1 ,2 complete
</commit_message>
<xml_diff>
--- a/materials/Module 1 Linux system.docx
+++ b/materials/Module 1 Linux system.docx
@@ -15,6 +15,8 @@
           <w:u w:val="single"/>
         </w:rPr>
       </w:pPr>
+      <w:bookmarkStart w:id="0" w:name="_GoBack"/>
+      <w:bookmarkEnd w:id="0"/>
       <w:r>
         <w:rPr>
           <w:rFonts w:ascii="Times New Roman" w:hAnsi="Times New Roman" w:cs="Times New Roman"/>
@@ -1857,8 +1859,6 @@
           <w:u w:val="single"/>
         </w:rPr>
       </w:pPr>
-      <w:bookmarkStart w:id="0" w:name="_GoBack"/>
-      <w:bookmarkEnd w:id="0"/>
     </w:p>
     <w:sectPr>
       <w:headerReference w:type="even" r:id="rId11"/>
@@ -2063,8 +2063,8 @@
           <v:path o:extrusionok="f" gradientshapeok="t" o:connecttype="rect"/>
           <o:lock v:ext="edit" aspectratio="t"/>
         </v:shapetype>
-        <v:shape id="WordPictureWatermark12092751" o:spid="_x0000_s2050" type="#_x0000_t75" style="position:absolute;margin-left:0;margin-top:0;width:2400pt;height:1500pt;z-index:-251657216;mso-position-horizontal:center;mso-position-horizontal-relative:margin;mso-position-vertical:center;mso-position-vertical-relative:margin" o:allowincell="f">
-          <v:imagedata r:id="rId1" o:title="linux_marketshare[1]"/>
+        <v:shape id="WordPictureWatermark14629172" o:spid="_x0000_s2050" type="#_x0000_t75" style="position:absolute;margin-left:0;margin-top:0;width:2400pt;height:1500pt;z-index:-251657216;mso-position-horizontal:center;mso-position-horizontal-relative:margin;mso-position-vertical:center;mso-position-vertical-relative:margin" o:allowincell="f">
+          <v:imagedata r:id="rId1" o:title="linux_marketshare[1]" gain="19661f" blacklevel="22938f"/>
           <w10:wrap anchorx="margin" anchory="margin"/>
         </v:shape>
       </w:pict>
@@ -2118,8 +2118,8 @@
           <v:path o:extrusionok="f" gradientshapeok="t" o:connecttype="rect"/>
           <o:lock v:ext="edit" aspectratio="t"/>
         </v:shapetype>
-        <v:shape id="WordPictureWatermark12092752" o:spid="_x0000_s2051" type="#_x0000_t75" style="position:absolute;margin-left:0;margin-top:0;width:2400pt;height:1500pt;z-index:-251656192;mso-position-horizontal:center;mso-position-horizontal-relative:margin;mso-position-vertical:center;mso-position-vertical-relative:margin" o:allowincell="f">
-          <v:imagedata r:id="rId1" o:title="linux_marketshare[1]"/>
+        <v:shape id="WordPictureWatermark14629173" o:spid="_x0000_s2051" type="#_x0000_t75" style="position:absolute;margin-left:0;margin-top:0;width:2400pt;height:1500pt;z-index:-251656192;mso-position-horizontal:center;mso-position-horizontal-relative:margin;mso-position-vertical:center;mso-position-vertical-relative:margin" o:allowincell="f">
+          <v:imagedata r:id="rId1" o:title="linux_marketshare[1]" gain="19661f" blacklevel="22938f"/>
           <w10:wrap anchorx="margin" anchory="margin"/>
         </v:shape>
       </w:pict>
@@ -2188,8 +2188,8 @@
           <v:path o:extrusionok="f" gradientshapeok="t" o:connecttype="rect"/>
           <o:lock v:ext="edit" aspectratio="t"/>
         </v:shapetype>
-        <v:shape id="WordPictureWatermark12092750" o:spid="_x0000_s2049" type="#_x0000_t75" style="position:absolute;margin-left:0;margin-top:0;width:2400pt;height:1500pt;z-index:-251658240;mso-position-horizontal:center;mso-position-horizontal-relative:margin;mso-position-vertical:center;mso-position-vertical-relative:margin" o:allowincell="f">
-          <v:imagedata r:id="rId1" o:title="linux_marketshare[1]"/>
+        <v:shape id="WordPictureWatermark14629171" o:spid="_x0000_s2049" type="#_x0000_t75" style="position:absolute;margin-left:0;margin-top:0;width:2400pt;height:1500pt;z-index:-251658240;mso-position-horizontal:center;mso-position-horizontal-relative:margin;mso-position-vertical:center;mso-position-vertical-relative:margin" o:allowincell="f">
+          <v:imagedata r:id="rId1" o:title="linux_marketshare[1]" gain="19661f" blacklevel="22938f"/>
           <w10:wrap anchorx="margin" anchory="margin"/>
         </v:shape>
       </w:pict>
@@ -4198,7 +4198,7 @@
 </file>
 
 <file path=customXml/itemProps1.xml><?xml version="1.0" encoding="utf-8"?>
-<ds:datastoreItem xmlns:ds="http://schemas.openxmlformats.org/officeDocument/2006/customXml" ds:itemID="{793D03A9-AFB9-467E-A6A7-13C68514E8EE}">
+<ds:datastoreItem xmlns:ds="http://schemas.openxmlformats.org/officeDocument/2006/customXml" ds:itemID="{F9221A51-B479-4064-B973-93E081CA7C5B}">
   <ds:schemaRefs>
     <ds:schemaRef ds:uri="http://schemas.openxmlformats.org/officeDocument/2006/bibliography"/>
   </ds:schemaRefs>

</xml_diff>